<commit_message>
feat: data visualization project report fix - 1
</commit_message>
<xml_diff>
--- a/DV project report.docx
+++ b/DV project report.docx
@@ -214,7 +214,7 @@
           <w:sz w:val="32"/>
         </w:rPr>
         <w:sectPr>
-          <w:headerReference w:type="default" r:id="rId5"/>
+          <w:headerReference w:type="default" r:id="rId7"/>
           <w:pgSz w:w="12240" w:h="15840"/>
           <w:pgMar w:top="1340" w:right="910" w:bottom="280" w:left="890" w:header="727" w:footer="0" w:gutter="0"/>
           <w:pgNumType w:start="1"/>
@@ -283,7 +283,19 @@
     </w:p>
     <w:p>
       <w:r>
-        <w:t>The purpose of this document is to provide a detailed project description of the analysis performed on Crime and Law Enforcement data, which is designed to understand relation of crime to law enforcement strength and population and provide statistics and trends about it through visualizations. This document includes details about organization, roles, deliverables, project risks, time plans and financial plans.</w:t>
+        <w:t xml:space="preserve">The </w:t>
+      </w:r>
+      <w:r>
+        <w:t xml:space="preserve">document provides information and </w:t>
+      </w:r>
+      <w:r>
+        <w:t xml:space="preserve">project description of the analysis performed on Crime and Law Enforcement data, which is designed to understand relation of crime to law enforcement strength and population and provide statistics and </w:t>
+      </w:r>
+      <w:r>
+        <w:t xml:space="preserve">analysis </w:t>
+      </w:r>
+      <w:r>
+        <w:t>about it through visualizations. This document includes details about organization, roles, deliverables, project risks, time plans and financial plans.</w:t>
       </w:r>
     </w:p>
     <w:p/>
@@ -298,7 +310,13 @@
     </w:p>
     <w:p>
       <w:r>
-        <w:t>This document shall be used in all phases of the project as a guideline. Intended audiences of this project are all project stakeholders:</w:t>
+        <w:t>Intended audiences of this project</w:t>
+      </w:r>
+      <w:r>
+        <w:t xml:space="preserve"> presentation</w:t>
+      </w:r>
+      <w:r>
+        <w:t xml:space="preserve"> are all project stakeholders:</w:t>
       </w:r>
     </w:p>
     <w:p>
@@ -367,38 +385,35 @@
     </w:p>
     <w:p>
       <w:r>
-        <w:t>The dataset is combination of data from multiple sources and contains following fields</w:t>
-      </w:r>
-      <w:r>
-        <w:t>:</w:t>
-      </w:r>
-    </w:p>
-    <w:p>
-      <w:pPr>
-        <w:pStyle w:val="ListParagraph"/>
-        <w:numPr>
-          <w:ilvl w:val="0"/>
-          <w:numId w:val="1"/>
-        </w:numPr>
-      </w:pPr>
-      <w:r>
-        <w:t>A</w:t>
-      </w:r>
-      <w:r>
-        <w:t>GGRAVATED ASSAULT - An unlawful attack by one person upon another for the purpose of inflicting severe or aggravated bodily injury. This type of assault usually is accompanied using a weapon or by means likely to produce death or great bodily harm.</w:t>
-      </w:r>
-    </w:p>
-    <w:p>
-      <w:pPr>
-        <w:pStyle w:val="ListParagraph"/>
-        <w:numPr>
-          <w:ilvl w:val="0"/>
-          <w:numId w:val="1"/>
-        </w:numPr>
-      </w:pPr>
+        <w:t>The dataset is combination of data from multiple sources and contains following fields:</w:t>
+      </w:r>
+    </w:p>
+    <w:p>
+      <w:pPr>
+        <w:pStyle w:val="ListParagraph"/>
+        <w:numPr>
+          <w:ilvl w:val="0"/>
+          <w:numId w:val="1"/>
+        </w:numPr>
+      </w:pPr>
+      <w:r>
+        <w:t>AGGRAVATED ASSAULT - An unlawful attack by one person upon another for the purpose of inflicting severe or aggravated bodily injury. This type of assault usually is accompanied using a weapon or by means likely to produce death or great bodily harm.</w:t>
+      </w:r>
+    </w:p>
+    <w:p>
+      <w:pPr>
+        <w:pStyle w:val="ListParagraph"/>
+        <w:numPr>
+          <w:ilvl w:val="0"/>
+          <w:numId w:val="1"/>
+        </w:numPr>
+      </w:pPr>
+      <w:r>
+        <w:t xml:space="preserve">ARSON: The willful or malicious burning, or attempt to burn, with or without intent to </w:t>
+      </w:r>
       <w:r>
         <w:lastRenderedPageBreak/>
-        <w:t>ARSON: The willful or malicious burning, or attempt to burn, with or without intent to defraud, a dwelling house, public building, motor vehicle or aircraft, personal property of another.</w:t>
+        <w:t>defraud, a dwelling house, public building, motor vehicle or aircraft, personal property of another.</w:t>
       </w:r>
     </w:p>
     <w:p>
@@ -422,7 +437,10 @@
         </w:numPr>
       </w:pPr>
       <w:r>
-        <w:t>MURDER: The willful killing of one person by another or the killing of another person through gross negligence. Also includes the non-violent offense of Controlled Substance Homicide. Summary Reporting System Data Definitions Washington State Statistical Analysis Center 2 Updated on October 27, 2018</w:t>
+        <w:t>MURDER: The willful killing of one person by another or the killing of another person through gross negligence. Also includes the non-violent offense of Controlled Substance Homicide. Summary Reporting System Data Definitions Washington State Statistical Analysis Center</w:t>
+      </w:r>
+      <w:r>
+        <w:t>.</w:t>
       </w:r>
     </w:p>
     <w:p>
@@ -598,11 +616,11 @@
         </w:numPr>
       </w:pPr>
       <w:r>
-        <w:t xml:space="preserve">Aggravated Assault: An attack wherein the offender uses a weapon or displays it </w:t>
+        <w:t xml:space="preserve">Aggravated Assault: An attack wherein the offender uses a weapon or displays it threateningly or the victim suffers obvious severe bodily injury and attempts to </w:t>
       </w:r>
       <w:r>
         <w:lastRenderedPageBreak/>
-        <w:t>threateningly or the victim suffers obvious severe bodily injury and attempts to murder.</w:t>
+        <w:t>murder.</w:t>
       </w:r>
     </w:p>
     <w:p>
@@ -778,11 +796,11 @@
         </w:numPr>
       </w:pPr>
       <w:r>
-        <w:t xml:space="preserve">Sexual Assault with an Object: To use an object to unlawfully penetrate the </w:t>
+        <w:t xml:space="preserve">Sexual Assault with an Object: To use an object to unlawfully penetrate the genital or anal opening of the body of another person, forcible and/or against </w:t>
       </w:r>
       <w:r>
         <w:lastRenderedPageBreak/>
-        <w:t>genital or anal opening of the body of another person, forcible and/or against that person’s will.</w:t>
+        <w:t>that person’s will.</w:t>
       </w:r>
     </w:p>
     <w:p>
@@ -974,11 +992,11 @@
         </w:numPr>
       </w:pPr>
       <w:r>
-        <w:t xml:space="preserve">Assisting or Promoting Prostitution: To solicit customers or transport persons for </w:t>
+        <w:t xml:space="preserve">Assisting or Promoting Prostitution: To solicit customers or transport persons for prostitution purposes; to own, manage or operate an establishment for the </w:t>
       </w:r>
       <w:r>
         <w:lastRenderedPageBreak/>
-        <w:t>prostitution purposes; to own, manage or operate an establishment for the purpose of providing a place where prostitution is performed; to otherwise assist or promote prostitution.</w:t>
+        <w:t>purpose of providing a place where prostitution is performed; to otherwise assist or promote prostitution.</w:t>
       </w:r>
     </w:p>
     <w:p>
@@ -1154,8 +1172,11 @@
         </w:numPr>
       </w:pPr>
       <w:r>
+        <w:t xml:space="preserve">Motor Vehicle Theft: The theft of a motor vehicle as defined as a self-propelled </w:t>
+      </w:r>
+      <w:r>
         <w:lastRenderedPageBreak/>
-        <w:t>Motor Vehicle Theft: The theft of a motor vehicle as defined as a self-propelled vehicle that runs on the surface of land and not on rails.</w:t>
+        <w:t>vehicle that runs on the surface of land and not on rails.</w:t>
       </w:r>
     </w:p>
     <w:p>
@@ -1268,7 +1289,7 @@
                     <pic:cNvPicPr/>
                   </pic:nvPicPr>
                   <pic:blipFill>
-                    <a:blip r:embed="rId6">
+                    <a:blip r:embed="rId8">
                       <a:extLst>
                         <a:ext uri="{28A0092B-C50C-407E-A947-70E740481C1C}">
                           <a14:useLocalDpi xmlns:a14="http://schemas.microsoft.com/office/drawing/2010/main" val="0"/>
@@ -1320,7 +1341,13 @@
       <w:bookmarkEnd w:id="1"/>
       <w:bookmarkEnd w:id="2"/>
       <w:r>
-        <w:t>- it is an official government website which is updated annually with new data</w:t>
+        <w:t xml:space="preserve">- it is an official </w:t>
+      </w:r>
+      <w:r>
+        <w:t xml:space="preserve">government-maintained </w:t>
+      </w:r>
+      <w:r>
+        <w:t>website which is updated annually with new data</w:t>
       </w:r>
     </w:p>
     <w:p>
@@ -1339,7 +1366,13 @@
       <w:bookmarkEnd w:id="3"/>
       <w:bookmarkEnd w:id="4"/>
       <w:r>
-        <w:t>- it is an official government website which is updated annually with new data</w:t>
+        <w:t xml:space="preserve">- it is an official </w:t>
+      </w:r>
+      <w:r>
+        <w:t>government-maintained</w:t>
+      </w:r>
+      <w:r>
+        <w:t xml:space="preserve"> website which is updated annually with new data</w:t>
       </w:r>
     </w:p>
     <w:p>
@@ -1349,7 +1382,22 @@
     </w:p>
     <w:p>
       <w:r>
-        <w:t>Finally, the cleaned and transformed/merged data was imported into Tableau for the data analysis and visualization of the data</w:t>
+        <w:t xml:space="preserve">Finally, the cleaned and transformed/merged data was </w:t>
+      </w:r>
+      <w:r>
+        <w:t xml:space="preserve">then </w:t>
+      </w:r>
+      <w:r>
+        <w:t>imported into Tableau</w:t>
+      </w:r>
+      <w:r>
+        <w:t xml:space="preserve"> Desktop</w:t>
+      </w:r>
+      <w:r>
+        <w:t xml:space="preserve"> for the data analysis and visualization of </w:t>
+      </w:r>
+      <w:r>
+        <w:t>crimes in Washington state.</w:t>
       </w:r>
     </w:p>
     <w:p>
@@ -1388,7 +1436,13 @@
     </w:p>
     <w:p>
       <w:r>
-        <w:t xml:space="preserve">The process for the project starts from collecting the data. For analysis we needed historical crime statistical data. For this purpose, the data was collected from the Washington State Statistical Analysis Center which contained all the data from the government database about the crime </w:t>
+        <w:t>The process for the project starts from collecting the data. For analysis we needed historical crime statistical data. For this</w:t>
+      </w:r>
+      <w:r>
+        <w:t xml:space="preserve"> project</w:t>
+      </w:r>
+      <w:r>
+        <w:t xml:space="preserve">, the data was collected from the Washington State Statistical Analysis Center which contained all the data from the government database about the crime </w:t>
       </w:r>
       <w:r>
         <w:t>stats which</w:t>
@@ -1403,21 +1457,56 @@
       </w:r>
     </w:p>
     <w:p>
-      <w:r>
-        <w:t>For each of the files, data types for the columns were set according to the data it contained such as changing data type for city column from string to geographical location and many more.</w:t>
-      </w:r>
-    </w:p>
-    <w:p>
-      <w:r>
-        <w:t xml:space="preserve">Many rows were removed because it contained multiple null values which made the whole row meaningless. </w:t>
+      <w:bookmarkStart w:id="5" w:name="OLE_LINK1"/>
+      <w:bookmarkStart w:id="6" w:name="OLE_LINK2"/>
+      <w:r>
+        <w:t>Added the appropriate data type for each column based on the data it</w:t>
+      </w:r>
+      <w:r>
+        <w:t xml:space="preserve"> </w:t>
+      </w:r>
+      <w:r>
+        <w:t>contained, changing the string data type for the city column to a</w:t>
+      </w:r>
+      <w:r>
+        <w:t xml:space="preserve"> </w:t>
+      </w:r>
+      <w:r>
+        <w:t>geographical location for example.</w:t>
+      </w:r>
+      <w:r>
+        <w:t xml:space="preserve"> </w:t>
+      </w:r>
+      <w:bookmarkEnd w:id="5"/>
+      <w:bookmarkEnd w:id="6"/>
+      <w:r>
+        <w:t xml:space="preserve">Additionally, a few calculated columns were introduced </w:t>
       </w:r>
       <w:proofErr w:type="gramStart"/>
       <w:r>
-        <w:t>Also</w:t>
+        <w:t>in order to</w:t>
       </w:r>
       <w:proofErr w:type="gramEnd"/>
       <w:r>
-        <w:t xml:space="preserve"> certain calculated columns were introduced to help categorize rows based on certain values for analysis. Many columns were also removed as not all the data provided by these data sources were required for the analysis.</w:t>
+        <w:t xml:space="preserve"> help</w:t>
+      </w:r>
+      <w:r>
+        <w:t xml:space="preserve"> </w:t>
+      </w:r>
+      <w:r>
+        <w:t>categorize rows according to certain values for analysis. Rows with null</w:t>
+      </w:r>
+      <w:r>
+        <w:t xml:space="preserve"> </w:t>
+      </w:r>
+      <w:r>
+        <w:t>values were removed from the table.</w:t>
+      </w:r>
+      <w:r>
+        <w:t xml:space="preserve"> </w:t>
+      </w:r>
+      <w:r>
+        <w:t>Many columns were also removed as not all the data provided by these data sources were required for the analysis.</w:t>
       </w:r>
     </w:p>
     <w:p>
@@ -1442,7 +1531,7 @@
                     <pic:cNvPicPr/>
                   </pic:nvPicPr>
                   <pic:blipFill>
-                    <a:blip r:embed="rId7">
+                    <a:blip r:embed="rId9">
                       <a:extLst>
                         <a:ext uri="{28A0092B-C50C-407E-A947-70E740481C1C}">
                           <a14:useLocalDpi xmlns:a14="http://schemas.microsoft.com/office/drawing/2010/main" val="0"/>
@@ -1496,122 +1585,6 @@
                 <pic:pic xmlns:pic="http://schemas.openxmlformats.org/drawingml/2006/picture">
                   <pic:nvPicPr>
                     <pic:cNvPr id="1" name="Picture 1" descr="A screenshot of a computer&#10;&#10;Description automatically generated with medium confidence"/>
-                    <pic:cNvPicPr/>
-                  </pic:nvPicPr>
-                  <pic:blipFill>
-                    <a:blip r:embed="rId8" cstate="print">
-                      <a:extLst>
-                        <a:ext uri="{28A0092B-C50C-407E-A947-70E740481C1C}">
-                          <a14:useLocalDpi xmlns:a14="http://schemas.microsoft.com/office/drawing/2010/main" val="0"/>
-                        </a:ext>
-                      </a:extLst>
-                    </a:blip>
-                    <a:stretch>
-                      <a:fillRect/>
-                    </a:stretch>
-                  </pic:blipFill>
-                  <pic:spPr>
-                    <a:xfrm>
-                      <a:off x="0" y="0"/>
-                      <a:ext cx="5943600" cy="3841750"/>
-                    </a:xfrm>
-                    <a:prstGeom prst="rect">
-                      <a:avLst/>
-                    </a:prstGeom>
-                  </pic:spPr>
-                </pic:pic>
-              </a:graphicData>
-            </a:graphic>
-          </wp:inline>
-        </w:drawing>
-      </w:r>
-    </w:p>
-    <w:p/>
-    <w:p>
-      <w:r>
-        <w:t>Once the data was cleaned and</w:t>
-      </w:r>
-      <w:r>
-        <w:t xml:space="preserve"> </w:t>
-      </w:r>
-      <w:r>
-        <w:t xml:space="preserve">merged it was time to perform analysis and create visualizations in Tableau. The figure </w:t>
-      </w:r>
-      <w:r>
-        <w:t>below</w:t>
-      </w:r>
-      <w:r>
-        <w:t xml:space="preserve"> shows the sample of data imported in tableau ready for visualization</w:t>
-      </w:r>
-      <w:r>
-        <w:t>.</w:t>
-      </w:r>
-      <w:r>
-        <w:rPr>
-          <w:noProof/>
-        </w:rPr>
-        <w:lastRenderedPageBreak/>
-        <w:drawing>
-          <wp:inline distT="0" distB="0" distL="0" distR="0" wp14:anchorId="61160904" wp14:editId="0BD5F2C4">
-            <wp:extent cx="5943600" cy="3841750"/>
-            <wp:effectExtent l="0" t="0" r="0" b="6350"/>
-            <wp:docPr id="3" name="Picture 3" descr="Graphical user interface, application&#10;&#10;Description automatically generated"/>
-            <wp:cNvGraphicFramePr>
-              <a:graphicFrameLocks xmlns:a="http://schemas.openxmlformats.org/drawingml/2006/main" noChangeAspect="1"/>
-            </wp:cNvGraphicFramePr>
-            <a:graphic xmlns:a="http://schemas.openxmlformats.org/drawingml/2006/main">
-              <a:graphicData uri="http://schemas.openxmlformats.org/drawingml/2006/picture">
-                <pic:pic xmlns:pic="http://schemas.openxmlformats.org/drawingml/2006/picture">
-                  <pic:nvPicPr>
-                    <pic:cNvPr id="3" name="Picture 3" descr="Graphical user interface, application&#10;&#10;Description automatically generated"/>
-                    <pic:cNvPicPr/>
-                  </pic:nvPicPr>
-                  <pic:blipFill>
-                    <a:blip r:embed="rId9" cstate="print">
-                      <a:extLst>
-                        <a:ext uri="{28A0092B-C50C-407E-A947-70E740481C1C}">
-                          <a14:useLocalDpi xmlns:a14="http://schemas.microsoft.com/office/drawing/2010/main" val="0"/>
-                        </a:ext>
-                      </a:extLst>
-                    </a:blip>
-                    <a:stretch>
-                      <a:fillRect/>
-                    </a:stretch>
-                  </pic:blipFill>
-                  <pic:spPr>
-                    <a:xfrm>
-                      <a:off x="0" y="0"/>
-                      <a:ext cx="5943600" cy="3841750"/>
-                    </a:xfrm>
-                    <a:prstGeom prst="rect">
-                      <a:avLst/>
-                    </a:prstGeom>
-                  </pic:spPr>
-                </pic:pic>
-              </a:graphicData>
-            </a:graphic>
-          </wp:inline>
-        </w:drawing>
-      </w:r>
-    </w:p>
-    <w:p>
-      <w:r>
-        <w:rPr>
-          <w:noProof/>
-        </w:rPr>
-        <w:drawing>
-          <wp:inline distT="0" distB="0" distL="0" distR="0" wp14:anchorId="39E04642" wp14:editId="0B431E5A">
-            <wp:extent cx="5943600" cy="3841750"/>
-            <wp:effectExtent l="0" t="0" r="0" b="6350"/>
-            <wp:docPr id="7" name="Picture 7" descr="Graphical user interface&#10;&#10;Description automatically generated"/>
-            <wp:cNvGraphicFramePr>
-              <a:graphicFrameLocks xmlns:a="http://schemas.openxmlformats.org/drawingml/2006/main" noChangeAspect="1"/>
-            </wp:cNvGraphicFramePr>
-            <a:graphic xmlns:a="http://schemas.openxmlformats.org/drawingml/2006/main">
-              <a:graphicData uri="http://schemas.openxmlformats.org/drawingml/2006/picture">
-                <pic:pic xmlns:pic="http://schemas.openxmlformats.org/drawingml/2006/picture">
-                  <pic:nvPicPr>
-                    <pic:cNvPr id="7" name="Picture 7" descr="Graphical user interface&#10;&#10;Description automatically generated"/>
                     <pic:cNvPicPr/>
                   </pic:nvPicPr>
                   <pic:blipFill>
@@ -1644,17 +1617,101 @@
     </w:p>
     <w:p/>
     <w:p>
+      <w:r>
+        <w:t>The next step was to analyze and create visualizations in Tableau using</w:t>
+      </w:r>
+      <w:r>
+        <w:t xml:space="preserve"> </w:t>
+      </w:r>
+      <w:r>
+        <w:t>the cleaned and merged data. The figure below displays an example of</w:t>
+      </w:r>
+      <w:r>
+        <w:t xml:space="preserve"> </w:t>
+      </w:r>
+      <w:r>
+        <w:t>imported data in Tableau ready for visualization.</w:t>
+      </w:r>
+      <w:r>
+        <w:rPr>
+          <w:noProof/>
+        </w:rPr>
+        <w:drawing>
+          <wp:inline distT="0" distB="0" distL="0" distR="0" wp14:anchorId="39E04642" wp14:editId="27811C09">
+            <wp:extent cx="5486400" cy="3546231"/>
+            <wp:effectExtent l="0" t="0" r="0" b="0"/>
+            <wp:docPr id="7" name="Picture 7" descr="Graphical user interface&#10;&#10;Description automatically generated"/>
+            <wp:cNvGraphicFramePr>
+              <a:graphicFrameLocks xmlns:a="http://schemas.openxmlformats.org/drawingml/2006/main" noChangeAspect="1"/>
+            </wp:cNvGraphicFramePr>
+            <a:graphic xmlns:a="http://schemas.openxmlformats.org/drawingml/2006/main">
+              <a:graphicData uri="http://schemas.openxmlformats.org/drawingml/2006/picture">
+                <pic:pic xmlns:pic="http://schemas.openxmlformats.org/drawingml/2006/picture">
+                  <pic:nvPicPr>
+                    <pic:cNvPr id="7" name="Picture 7" descr="Graphical user interface&#10;&#10;Description automatically generated"/>
+                    <pic:cNvPicPr/>
+                  </pic:nvPicPr>
+                  <pic:blipFill>
+                    <a:blip r:embed="rId11" cstate="print">
+                      <a:extLst>
+                        <a:ext uri="{28A0092B-C50C-407E-A947-70E740481C1C}">
+                          <a14:useLocalDpi xmlns:a14="http://schemas.microsoft.com/office/drawing/2010/main" val="0"/>
+                        </a:ext>
+                      </a:extLst>
+                    </a:blip>
+                    <a:stretch>
+                      <a:fillRect/>
+                    </a:stretch>
+                  </pic:blipFill>
+                  <pic:spPr>
+                    <a:xfrm>
+                      <a:off x="0" y="0"/>
+                      <a:ext cx="5507957" cy="3560165"/>
+                    </a:xfrm>
+                    <a:prstGeom prst="rect">
+                      <a:avLst/>
+                    </a:prstGeom>
+                  </pic:spPr>
+                </pic:pic>
+              </a:graphicData>
+            </a:graphic>
+          </wp:inline>
+        </w:drawing>
+      </w:r>
+    </w:p>
+    <w:p/>
+    <w:p>
       <w:pPr>
         <w:pStyle w:val="Heading1"/>
       </w:pPr>
       <w:r>
-        <w:lastRenderedPageBreak/>
         <w:t>Deliverables</w:t>
       </w:r>
     </w:p>
     <w:p>
       <w:r>
-        <w:t>The most important deliverable of this project is to provide 2 important dashboards for overall distributed analysis. A project presentation is also given. And the Final Project report will be submitted. All the data processing and visualization codes are to be delivered.</w:t>
+        <w:t xml:space="preserve">The most important deliverable of this project is to provide important dashboards for overall distributed analysis. </w:t>
+      </w:r>
+      <w:r>
+        <w:t>Also, an organized story is formed to explain the analysis of crime over the period of 20 years between 1990 and 2020. The project</w:t>
+      </w:r>
+      <w:r>
+        <w:t xml:space="preserve"> </w:t>
+      </w:r>
+      <w:r>
+        <w:t xml:space="preserve">comprises of a </w:t>
+      </w:r>
+      <w:r>
+        <w:t>presentation</w:t>
+      </w:r>
+      <w:r>
+        <w:t>, p</w:t>
+      </w:r>
+      <w:r>
+        <w:t>roject report</w:t>
+      </w:r>
+      <w:r>
+        <w:t>, tableau pre builder files to process and clean data and the Tableau Desktop Visualization files deliverables and will be submitted.</w:t>
       </w:r>
     </w:p>
     <w:p>
@@ -1662,17 +1719,11 @@
         <w:pStyle w:val="Heading1"/>
       </w:pPr>
       <w:r>
-        <w:t>Git</w:t>
-      </w:r>
-      <w:r>
-        <w:t>H</w:t>
-      </w:r>
-      <w:r>
-        <w:t>ub</w:t>
-      </w:r>
-    </w:p>
-    <w:p>
-      <w:hyperlink r:id="rId11" w:history="1">
+        <w:t>GitHub</w:t>
+      </w:r>
+    </w:p>
+    <w:p>
+      <w:hyperlink r:id="rId12" w:history="1">
         <w:r>
           <w:rPr>
             <w:rStyle w:val="Hyperlink"/>
@@ -1701,15 +1752,15 @@
       <w:pPr>
         <w:pStyle w:val="Heading3"/>
       </w:pPr>
-      <w:bookmarkStart w:id="5" w:name="OLE_LINK29"/>
-      <w:bookmarkStart w:id="6" w:name="OLE_LINK30"/>
+      <w:bookmarkStart w:id="7" w:name="OLE_LINK29"/>
+      <w:bookmarkStart w:id="8" w:name="OLE_LINK30"/>
       <w:r>
         <w:t>Arrested</w:t>
       </w:r>
     </w:p>
     <w:p/>
-    <w:bookmarkEnd w:id="5"/>
-    <w:bookmarkEnd w:id="6"/>
+    <w:bookmarkEnd w:id="7"/>
+    <w:bookmarkEnd w:id="8"/>
     <w:p>
       <w:r>
         <w:rPr>
@@ -1731,7 +1782,7 @@
                     <pic:cNvPicPr/>
                   </pic:nvPicPr>
                   <pic:blipFill>
-                    <a:blip r:embed="rId12" cstate="print">
+                    <a:blip r:embed="rId13" cstate="print">
                       <a:extLst>
                         <a:ext uri="{28A0092B-C50C-407E-A947-70E740481C1C}">
                           <a14:useLocalDpi xmlns:a14="http://schemas.microsoft.com/office/drawing/2010/main" val="0"/>
@@ -1769,7 +1820,6 @@
         <w:pStyle w:val="Heading3"/>
       </w:pPr>
       <w:r>
-        <w:lastRenderedPageBreak/>
         <w:t>Reported</w:t>
       </w:r>
     </w:p>
@@ -1794,7 +1844,7 @@
                     <pic:cNvPicPr/>
                   </pic:nvPicPr>
                   <pic:blipFill>
-                    <a:blip r:embed="rId13" cstate="print">
+                    <a:blip r:embed="rId14" cstate="print">
                       <a:extLst>
                         <a:ext uri="{28A0092B-C50C-407E-A947-70E740481C1C}">
                           <a14:useLocalDpi xmlns:a14="http://schemas.microsoft.com/office/drawing/2010/main" val="0"/>
@@ -1851,7 +1901,7 @@
                     <pic:cNvPicPr/>
                   </pic:nvPicPr>
                   <pic:blipFill>
-                    <a:blip r:embed="rId14" cstate="print">
+                    <a:blip r:embed="rId15" cstate="print">
                       <a:extLst>
                         <a:ext uri="{28A0092B-C50C-407E-A947-70E740481C1C}">
                           <a14:useLocalDpi xmlns:a14="http://schemas.microsoft.com/office/drawing/2010/main" val="0"/>
@@ -1908,7 +1958,7 @@
                     <pic:cNvPicPr/>
                   </pic:nvPicPr>
                   <pic:blipFill>
-                    <a:blip r:embed="rId15" cstate="print">
+                    <a:blip r:embed="rId16" cstate="print">
                       <a:extLst>
                         <a:ext uri="{28A0092B-C50C-407E-A947-70E740481C1C}">
                           <a14:useLocalDpi xmlns:a14="http://schemas.microsoft.com/office/drawing/2010/main" val="0"/>
@@ -1964,7 +2014,7 @@
                     <pic:cNvPicPr/>
                   </pic:nvPicPr>
                   <pic:blipFill>
-                    <a:blip r:embed="rId16" cstate="print">
+                    <a:blip r:embed="rId17" cstate="print">
                       <a:extLst>
                         <a:ext uri="{28A0092B-C50C-407E-A947-70E740481C1C}">
                           <a14:useLocalDpi xmlns:a14="http://schemas.microsoft.com/office/drawing/2010/main" val="0"/>
@@ -2022,7 +2072,7 @@
                     <pic:cNvPicPr/>
                   </pic:nvPicPr>
                   <pic:blipFill>
-                    <a:blip r:embed="rId17" cstate="print">
+                    <a:blip r:embed="rId18" cstate="print">
                       <a:extLst>
                         <a:ext uri="{28A0092B-C50C-407E-A947-70E740481C1C}">
                           <a14:useLocalDpi xmlns:a14="http://schemas.microsoft.com/office/drawing/2010/main" val="0"/>
@@ -2079,7 +2129,7 @@
                     <pic:cNvPicPr/>
                   </pic:nvPicPr>
                   <pic:blipFill>
-                    <a:blip r:embed="rId18" cstate="print">
+                    <a:blip r:embed="rId19" cstate="print">
                       <a:extLst>
                         <a:ext uri="{28A0092B-C50C-407E-A947-70E740481C1C}">
                           <a14:useLocalDpi xmlns:a14="http://schemas.microsoft.com/office/drawing/2010/main" val="0"/>
@@ -2137,7 +2187,7 @@
                     <pic:cNvPicPr/>
                   </pic:nvPicPr>
                   <pic:blipFill>
-                    <a:blip r:embed="rId19" cstate="print">
+                    <a:blip r:embed="rId20" cstate="print">
                       <a:extLst>
                         <a:ext uri="{28A0092B-C50C-407E-A947-70E740481C1C}">
                           <a14:useLocalDpi xmlns:a14="http://schemas.microsoft.com/office/drawing/2010/main" val="0"/>
@@ -2170,13 +2220,7 @@
         <w:pStyle w:val="Heading2"/>
       </w:pPr>
       <w:r>
-        <w:t xml:space="preserve">Change in </w:t>
-      </w:r>
-      <w:r>
-        <w:t>Categorized</w:t>
-      </w:r>
-      <w:r>
-        <w:t xml:space="preserve"> Crime over period</w:t>
+        <w:t>Change in Categorized Crime over period</w:t>
       </w:r>
     </w:p>
     <w:p>
@@ -2200,7 +2244,7 @@
                     <pic:cNvPicPr/>
                   </pic:nvPicPr>
                   <pic:blipFill>
-                    <a:blip r:embed="rId20" cstate="print">
+                    <a:blip r:embed="rId21" cstate="print">
                       <a:extLst>
                         <a:ext uri="{28A0092B-C50C-407E-A947-70E740481C1C}">
                           <a14:useLocalDpi xmlns:a14="http://schemas.microsoft.com/office/drawing/2010/main" val="0"/>
@@ -2233,13 +2277,7 @@
       </w:pPr>
       <w:r>
         <w:lastRenderedPageBreak/>
-        <w:t xml:space="preserve">Summary of </w:t>
-      </w:r>
-      <w:r>
-        <w:t>Categorized</w:t>
-      </w:r>
-      <w:r>
-        <w:t xml:space="preserve"> Crime over the period</w:t>
+        <w:t>Summary of Categorized Crime over the period</w:t>
       </w:r>
     </w:p>
     <w:p>
@@ -2263,7 +2301,7 @@
                     <pic:cNvPicPr/>
                   </pic:nvPicPr>
                   <pic:blipFill>
-                    <a:blip r:embed="rId21" cstate="print">
+                    <a:blip r:embed="rId22" cstate="print">
                       <a:extLst>
                         <a:ext uri="{28A0092B-C50C-407E-A947-70E740481C1C}">
                           <a14:useLocalDpi xmlns:a14="http://schemas.microsoft.com/office/drawing/2010/main" val="0"/>
@@ -2327,7 +2365,7 @@
                     <pic:cNvPicPr/>
                   </pic:nvPicPr>
                   <pic:blipFill>
-                    <a:blip r:embed="rId22" cstate="print">
+                    <a:blip r:embed="rId23" cstate="print">
                       <a:extLst>
                         <a:ext uri="{28A0092B-C50C-407E-A947-70E740481C1C}">
                           <a14:useLocalDpi xmlns:a14="http://schemas.microsoft.com/office/drawing/2010/main" val="0"/>
@@ -2384,7 +2422,7 @@
                     <pic:cNvPicPr/>
                   </pic:nvPicPr>
                   <pic:blipFill>
-                    <a:blip r:embed="rId23" cstate="print">
+                    <a:blip r:embed="rId24" cstate="print">
                       <a:extLst>
                         <a:ext uri="{28A0092B-C50C-407E-A947-70E740481C1C}">
                           <a14:useLocalDpi xmlns:a14="http://schemas.microsoft.com/office/drawing/2010/main" val="0"/>
@@ -2421,12 +2459,9 @@
     </w:p>
     <w:p>
       <w:r>
-        <w:t xml:space="preserve">Washington Association of Sheriffs and Police </w:t>
-      </w:r>
-      <w:r>
-        <w:t xml:space="preserve">Chiefs - </w:t>
-      </w:r>
-      <w:hyperlink r:id="rId24" w:history="1">
+        <w:t xml:space="preserve">Washington Association of Sheriffs and Police Chiefs - </w:t>
+      </w:r>
+      <w:hyperlink r:id="rId25" w:history="1">
         <w:r>
           <w:rPr>
             <w:rStyle w:val="Hyperlink"/>
@@ -2445,7 +2480,7 @@
       <w:r>
         <w:t xml:space="preserve"> </w:t>
       </w:r>
-      <w:hyperlink r:id="rId25" w:history="1">
+      <w:hyperlink r:id="rId26" w:history="1">
         <w:r>
           <w:rPr>
             <w:rStyle w:val="Hyperlink"/>
@@ -2463,6 +2498,56 @@
     </w:sectPr>
   </w:body>
 </w:document>
+</file>
+
+<file path=word/endnotes.xml><?xml version="1.0" encoding="utf-8"?>
+<w:endnotes xmlns:wpc="http://schemas.microsoft.com/office/word/2010/wordprocessingCanvas" xmlns:cx="http://schemas.microsoft.com/office/drawing/2014/chartex" xmlns:cx1="http://schemas.microsoft.com/office/drawing/2015/9/8/chartex" xmlns:cx2="http://schemas.microsoft.com/office/drawing/2015/10/21/chartex" xmlns:cx3="http://schemas.microsoft.com/office/drawing/2016/5/9/chartex" xmlns:cx4="http://schemas.microsoft.com/office/drawing/2016/5/10/chartex" xmlns:cx5="http://schemas.microsoft.com/office/drawing/2016/5/11/chartex" xmlns:cx6="http://schemas.microsoft.com/office/drawing/2016/5/12/chartex" xmlns:cx7="http://schemas.microsoft.com/office/drawing/2016/5/13/chartex" xmlns:cx8="http://schemas.microsoft.com/office/drawing/2016/5/14/chartex" xmlns:mc="http://schemas.openxmlformats.org/markup-compatibility/2006" xmlns:aink="http://schemas.microsoft.com/office/drawing/2016/ink" xmlns:am3d="http://schemas.microsoft.com/office/drawing/2017/model3d" xmlns:o="urn:schemas-microsoft-com:office:office" xmlns:oel="http://schemas.microsoft.com/office/2019/extlst" xmlns:r="http://schemas.openxmlformats.org/officeDocument/2006/relationships" xmlns:m="http://schemas.openxmlformats.org/officeDocument/2006/math" xmlns:v="urn:schemas-microsoft-com:vml" xmlns:wp14="http://schemas.microsoft.com/office/word/2010/wordprocessingDrawing" xmlns:wp="http://schemas.openxmlformats.org/drawingml/2006/wordprocessingDrawing" xmlns:w10="urn:schemas-microsoft-com:office:word" xmlns:w="http://schemas.openxmlformats.org/wordprocessingml/2006/main" xmlns:w14="http://schemas.microsoft.com/office/word/2010/wordml" xmlns:w15="http://schemas.microsoft.com/office/word/2012/wordml" xmlns:w16cex="http://schemas.microsoft.com/office/word/2018/wordml/cex" xmlns:w16cid="http://schemas.microsoft.com/office/word/2016/wordml/cid" xmlns:w16="http://schemas.microsoft.com/office/word/2018/wordml" xmlns:w16sdtdh="http://schemas.microsoft.com/office/word/2020/wordml/sdtdatahash" xmlns:w16se="http://schemas.microsoft.com/office/word/2015/wordml/symex" xmlns:wpg="http://schemas.microsoft.com/office/word/2010/wordprocessingGroup" xmlns:wpi="http://schemas.microsoft.com/office/word/2010/wordprocessingInk" xmlns:wne="http://schemas.microsoft.com/office/word/2006/wordml" xmlns:wps="http://schemas.microsoft.com/office/word/2010/wordprocessingShape" mc:Ignorable="w14 w15 w16se w16cid w16 w16cex w16sdtdh wp14">
+  <w:endnote w:type="separator" w:id="-1">
+    <w:p>
+      <w:pPr>
+        <w:spacing w:line="240" w:lineRule="auto"/>
+      </w:pPr>
+      <w:r>
+        <w:separator/>
+      </w:r>
+    </w:p>
+  </w:endnote>
+  <w:endnote w:type="continuationSeparator" w:id="0">
+    <w:p>
+      <w:pPr>
+        <w:spacing w:line="240" w:lineRule="auto"/>
+      </w:pPr>
+      <w:r>
+        <w:continuationSeparator/>
+      </w:r>
+    </w:p>
+  </w:endnote>
+</w:endnotes>
+</file>
+
+<file path=word/footnotes.xml><?xml version="1.0" encoding="utf-8"?>
+<w:footnotes xmlns:wpc="http://schemas.microsoft.com/office/word/2010/wordprocessingCanvas" xmlns:cx="http://schemas.microsoft.com/office/drawing/2014/chartex" xmlns:cx1="http://schemas.microsoft.com/office/drawing/2015/9/8/chartex" xmlns:cx2="http://schemas.microsoft.com/office/drawing/2015/10/21/chartex" xmlns:cx3="http://schemas.microsoft.com/office/drawing/2016/5/9/chartex" xmlns:cx4="http://schemas.microsoft.com/office/drawing/2016/5/10/chartex" xmlns:cx5="http://schemas.microsoft.com/office/drawing/2016/5/11/chartex" xmlns:cx6="http://schemas.microsoft.com/office/drawing/2016/5/12/chartex" xmlns:cx7="http://schemas.microsoft.com/office/drawing/2016/5/13/chartex" xmlns:cx8="http://schemas.microsoft.com/office/drawing/2016/5/14/chartex" xmlns:mc="http://schemas.openxmlformats.org/markup-compatibility/2006" xmlns:aink="http://schemas.microsoft.com/office/drawing/2016/ink" xmlns:am3d="http://schemas.microsoft.com/office/drawing/2017/model3d" xmlns:o="urn:schemas-microsoft-com:office:office" xmlns:oel="http://schemas.microsoft.com/office/2019/extlst" xmlns:r="http://schemas.openxmlformats.org/officeDocument/2006/relationships" xmlns:m="http://schemas.openxmlformats.org/officeDocument/2006/math" xmlns:v="urn:schemas-microsoft-com:vml" xmlns:wp14="http://schemas.microsoft.com/office/word/2010/wordprocessingDrawing" xmlns:wp="http://schemas.openxmlformats.org/drawingml/2006/wordprocessingDrawing" xmlns:w10="urn:schemas-microsoft-com:office:word" xmlns:w="http://schemas.openxmlformats.org/wordprocessingml/2006/main" xmlns:w14="http://schemas.microsoft.com/office/word/2010/wordml" xmlns:w15="http://schemas.microsoft.com/office/word/2012/wordml" xmlns:w16cex="http://schemas.microsoft.com/office/word/2018/wordml/cex" xmlns:w16cid="http://schemas.microsoft.com/office/word/2016/wordml/cid" xmlns:w16="http://schemas.microsoft.com/office/word/2018/wordml" xmlns:w16sdtdh="http://schemas.microsoft.com/office/word/2020/wordml/sdtdatahash" xmlns:w16se="http://schemas.microsoft.com/office/word/2015/wordml/symex" xmlns:wpg="http://schemas.microsoft.com/office/word/2010/wordprocessingGroup" xmlns:wpi="http://schemas.microsoft.com/office/word/2010/wordprocessingInk" xmlns:wne="http://schemas.microsoft.com/office/word/2006/wordml" xmlns:wps="http://schemas.microsoft.com/office/word/2010/wordprocessingShape" mc:Ignorable="w14 w15 w16se w16cid w16 w16cex w16sdtdh wp14">
+  <w:footnote w:type="separator" w:id="-1">
+    <w:p>
+      <w:pPr>
+        <w:spacing w:line="240" w:lineRule="auto"/>
+      </w:pPr>
+      <w:r>
+        <w:separator/>
+      </w:r>
+    </w:p>
+  </w:footnote>
+  <w:footnote w:type="continuationSeparator" w:id="0">
+    <w:p>
+      <w:pPr>
+        <w:spacing w:line="240" w:lineRule="auto"/>
+      </w:pPr>
+      <w:r>
+        <w:continuationSeparator/>
+      </w:r>
+    </w:p>
+  </w:footnote>
+</w:footnotes>
 </file>
 
 <file path=word/header1.xml><?xml version="1.0" encoding="utf-8"?>
@@ -2479,12 +2564,12 @@
       <w:rPr>
         <w:noProof/>
       </w:rPr>
-      <w:pict w14:anchorId="7981D50A">
+      <w:pict w14:anchorId="4A030153">
         <v:shapetype id="_x0000_t202" coordsize="21600,21600" o:spt="202" path="m,l,21600r21600,l21600,xe">
           <v:stroke joinstyle="miter"/>
           <v:path gradientshapeok="t" o:connecttype="rect"/>
         </v:shapetype>
-        <v:shape id="docshape1" o:spid="_x0000_s1025" type="#_x0000_t202" style="position:absolute;margin-left:524.75pt;margin-top:35.35pt;width:19.25pt;height:14.3pt;z-index:-251657216;visibility:visible;mso-wrap-style:square;mso-width-percent:0;mso-height-percent:0;mso-wrap-distance-left:9pt;mso-wrap-distance-top:0;mso-wrap-distance-right:9pt;mso-wrap-distance-bottom:0;mso-position-horizontal:absolute;mso-position-horizontal-relative:page;mso-position-vertical:absolute;mso-position-vertical-relative:page;mso-width-percent:0;mso-height-percent:0;mso-width-relative:page;mso-height-relative:page;v-text-anchor:top" o:gfxdata="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" filled="f" stroked="f">
+        <v:shape id="Text Box 2" o:spid="_x0000_s1025" type="#_x0000_t202" style="position:absolute;margin-left:524.75pt;margin-top:35.35pt;width:19.25pt;height:14.3pt;z-index:-251658752;visibility:visible;mso-wrap-style:square;mso-width-percent:0;mso-height-percent:0;mso-wrap-distance-left:9pt;mso-wrap-distance-top:0;mso-wrap-distance-right:9pt;mso-wrap-distance-bottom:0;mso-position-horizontal:absolute;mso-position-horizontal-relative:page;mso-position-vertical:absolute;mso-position-vertical-relative:page;mso-width-percent:0;mso-height-percent:0;mso-width-relative:page;mso-height-relative:page;v-text-anchor:top" o:gfxdata="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" filled="f" stroked="f">
           <o:lock v:ext="edit" aspectratio="t" verticies="t" text="t" shapetype="t"/>
           <v:textbox inset="0,0,0,0">
             <w:txbxContent>
@@ -3867,6 +3952,7 @@
   <w:style w:type="character" w:default="1" w:styleId="DefaultParagraphFont">
     <w:name w:val="Default Paragraph Font"/>
     <w:uiPriority w:val="1"/>
+    <w:semiHidden/>
     <w:unhideWhenUsed/>
   </w:style>
   <w:style w:type="table" w:default="1" w:styleId="TableNormal">

</xml_diff>